<commit_message>
Documentation - Used technologies
</commit_message>
<xml_diff>
--- a/_Document/M1Y5TB_Bartha_Szabolcs.docx
+++ b/_Document/M1Y5TB_Bartha_Szabolcs.docx
@@ -86,7 +86,15 @@
         <w:t xml:space="preserve">ASP .NET </w:t>
       </w:r>
       <w:r>
-        <w:t xml:space="preserve">keretrendszert felhasználva készült REST API, amely MySql adatbázist </w:t>
+        <w:t xml:space="preserve">keretrendszert felhasználva készült REST API, amely </w:t>
+      </w:r>
+      <w:proofErr w:type="spellStart"/>
+      <w:r>
+        <w:t>MySql</w:t>
+      </w:r>
+      <w:proofErr w:type="spellEnd"/>
+      <w:r>
+        <w:t xml:space="preserve"> adatbázist </w:t>
       </w:r>
       <w:r>
         <w:t>használ.</w:t>
@@ -98,7 +106,31 @@
         <w:t xml:space="preserve"> és </w:t>
       </w:r>
       <w:r>
-        <w:t xml:space="preserve">a szerver is a Dapper micro ORM-et </w:t>
+        <w:t xml:space="preserve">a szerver is a </w:t>
+      </w:r>
+      <w:proofErr w:type="spellStart"/>
+      <w:r>
+        <w:t>Dapper</w:t>
+      </w:r>
+      <w:proofErr w:type="spellEnd"/>
+      <w:r>
+        <w:t xml:space="preserve"> </w:t>
+      </w:r>
+      <w:proofErr w:type="spellStart"/>
+      <w:r>
+        <w:t>micro</w:t>
+      </w:r>
+      <w:proofErr w:type="spellEnd"/>
+      <w:r>
+        <w:t xml:space="preserve"> ORM-</w:t>
+      </w:r>
+      <w:proofErr w:type="spellStart"/>
+      <w:r>
+        <w:t>et</w:t>
+      </w:r>
+      <w:proofErr w:type="spellEnd"/>
+      <w:r>
+        <w:t xml:space="preserve"> </w:t>
       </w:r>
       <w:r>
         <w:t>alkalmazza</w:t>
@@ -113,7 +145,15 @@
         <w:t xml:space="preserve">Az API emellett </w:t>
       </w:r>
       <w:r>
-        <w:t xml:space="preserve">a Dapper </w:t>
+        <w:t xml:space="preserve">a </w:t>
+      </w:r>
+      <w:proofErr w:type="spellStart"/>
+      <w:r>
+        <w:t>Dapper</w:t>
+      </w:r>
+      <w:proofErr w:type="spellEnd"/>
+      <w:r>
+        <w:t xml:space="preserve"> </w:t>
       </w:r>
       <w:r>
         <w:t xml:space="preserve">egy </w:t>
@@ -121,9 +161,19 @@
       <w:r>
         <w:t xml:space="preserve">bővítményét, a </w:t>
       </w:r>
-      <w:r>
-        <w:t>Dapper Extensions</w:t>
-      </w:r>
+      <w:proofErr w:type="spellStart"/>
+      <w:r>
+        <w:t>Dapper</w:t>
+      </w:r>
+      <w:proofErr w:type="spellEnd"/>
+      <w:r>
+        <w:t xml:space="preserve"> </w:t>
+      </w:r>
+      <w:proofErr w:type="spellStart"/>
+      <w:r>
+        <w:t>Extensions</w:t>
+      </w:r>
+      <w:proofErr w:type="spellEnd"/>
       <w:r>
         <w:t>-t</w:t>
       </w:r>
@@ -198,7 +248,15 @@
         <w:t xml:space="preserve">. </w:t>
       </w:r>
       <w:r>
-        <w:t>A java a valódi cross-platform</w:t>
+        <w:t xml:space="preserve">A java a valódi </w:t>
+      </w:r>
+      <w:proofErr w:type="spellStart"/>
+      <w:r>
+        <w:t>cross</w:t>
+      </w:r>
+      <w:proofErr w:type="spellEnd"/>
+      <w:r>
+        <w:t>-platform</w:t>
       </w:r>
       <w:r>
         <w:t xml:space="preserve"> programozás nyelve, míg a C# a Windows fejlesztésé lett. </w:t>
@@ -210,16 +268,40 @@
         <w:t>az utóbbi években hozzáállást váltott és aktívan törekedik arra, hogy a C# tényleg platform független legyen</w:t>
       </w:r>
       <w:r>
-        <w:t xml:space="preserve">. Jelenleg az ASP .Net Core Linuxon, </w:t>
+        <w:t xml:space="preserve">. Jelenleg az ASP .Net </w:t>
+      </w:r>
+      <w:proofErr w:type="spellStart"/>
+      <w:r>
+        <w:t>Core</w:t>
+      </w:r>
+      <w:proofErr w:type="spellEnd"/>
+      <w:r>
+        <w:t xml:space="preserve"> Linuxon, </w:t>
       </w:r>
       <w:r>
         <w:t>Mac-en,</w:t>
       </w:r>
       <w:r>
-        <w:t xml:space="preserve"> valamint Windows-on fut, ezzel közelebb jutva ehhez a célhoz.</w:t>
-      </w:r>
-      <w:r>
-        <w:t xml:space="preserve"> A programnyelv emellett használható Unity-ben játékfejlesztésre, Xamarin segítségével pedig mobil fejlesztésre.</w:t>
+        <w:t xml:space="preserve"> valamint Windows-</w:t>
+      </w:r>
+      <w:proofErr w:type="spellStart"/>
+      <w:r>
+        <w:t>on</w:t>
+      </w:r>
+      <w:proofErr w:type="spellEnd"/>
+      <w:r>
+        <w:t xml:space="preserve"> fut, ezzel közelebb jutva ehhez a célhoz.</w:t>
+      </w:r>
+      <w:r>
+        <w:t xml:space="preserve"> A programnyelv emellett használható Unity-ben játékfejlesztésre, </w:t>
+      </w:r>
+      <w:proofErr w:type="spellStart"/>
+      <w:r>
+        <w:t>Xamarin</w:t>
+      </w:r>
+      <w:proofErr w:type="spellEnd"/>
+      <w:r>
+        <w:t xml:space="preserve"> segítségével pedig mobil fejlesztésre.</w:t>
       </w:r>
       <w:r>
         <w:t xml:space="preserve"> </w:t>
@@ -246,7 +328,23 @@
         <w:t>E</w:t>
       </w:r>
       <w:r>
-        <w:t>nnek egy kitűnő példája a Linq névtérben található függvények, melyek bármilyen iterálható típusra meghívhatók, és az Action és Predicate elemeknek köszönhetően</w:t>
+        <w:t xml:space="preserve">nnek egy kitűnő példája a </w:t>
+      </w:r>
+      <w:proofErr w:type="spellStart"/>
+      <w:r>
+        <w:t>Linq</w:t>
+      </w:r>
+      <w:proofErr w:type="spellEnd"/>
+      <w:r>
+        <w:t xml:space="preserve"> névtérben található függvények, melyek bármilyen iterálható típusra meghívhatók, és az Action és </w:t>
+      </w:r>
+      <w:proofErr w:type="spellStart"/>
+      <w:r>
+        <w:t>Predicate</w:t>
+      </w:r>
+      <w:proofErr w:type="spellEnd"/>
+      <w:r>
+        <w:t xml:space="preserve"> elemeknek köszönhetően</w:t>
       </w:r>
       <w:r>
         <w:t xml:space="preserve"> – </w:t>
@@ -259,7 +357,15 @@
         <w:t>utóbbinak</w:t>
       </w:r>
       <w:r>
-        <w:t xml:space="preserve"> egy boolean érték - </w:t>
+        <w:t xml:space="preserve"> egy </w:t>
+      </w:r>
+      <w:proofErr w:type="spellStart"/>
+      <w:r>
+        <w:t>boolean</w:t>
+      </w:r>
+      <w:proofErr w:type="spellEnd"/>
+      <w:r>
+        <w:t xml:space="preserve"> érték - </w:t>
       </w:r>
       <w:r>
         <w:t xml:space="preserve">a szituációra </w:t>
@@ -403,7 +509,15 @@
         <w:pStyle w:val="Heading2"/>
       </w:pPr>
       <w:r>
-        <w:t xml:space="preserve">2.1.1. GameObject-ek és </w:t>
+        <w:t xml:space="preserve">2.1.1. </w:t>
+      </w:r>
+      <w:proofErr w:type="spellStart"/>
+      <w:r>
+        <w:t>GameObject</w:t>
+      </w:r>
+      <w:proofErr w:type="spellEnd"/>
+      <w:r>
+        <w:t xml:space="preserve">-ek és </w:t>
       </w:r>
       <w:r>
         <w:t>komponensek</w:t>
@@ -411,7 +525,11 @@
     </w:p>
     <w:p>
       <w:r>
-        <w:t>A keretrendszer fle</w:t>
+        <w:t xml:space="preserve">A keretrendszer </w:t>
+      </w:r>
+      <w:proofErr w:type="spellStart"/>
+      <w:r>
+        <w:t>fle</w:t>
       </w:r>
       <w:r>
         <w:t>x</w:t>
@@ -422,6 +540,7 @@
       <w:r>
         <w:t>nek</w:t>
       </w:r>
+      <w:proofErr w:type="spellEnd"/>
       <w:r>
         <w:t xml:space="preserve"> </w:t>
       </w:r>
@@ -432,7 +551,23 @@
         <w:t>oka a kódok rendszerezésére választott megközelítés.</w:t>
       </w:r>
       <w:r>
-        <w:t xml:space="preserve"> Minden entitást a játéktérben egy GameObject reprezentál. Egy GameObject </w:t>
+        <w:t xml:space="preserve"> Minden entitást a játéktérben egy </w:t>
+      </w:r>
+      <w:proofErr w:type="spellStart"/>
+      <w:r>
+        <w:t>GameObject</w:t>
+      </w:r>
+      <w:proofErr w:type="spellEnd"/>
+      <w:r>
+        <w:t xml:space="preserve"> reprezentál. Egy </w:t>
+      </w:r>
+      <w:proofErr w:type="spellStart"/>
+      <w:r>
+        <w:t>GameObject</w:t>
+      </w:r>
+      <w:proofErr w:type="spellEnd"/>
+      <w:r>
+        <w:t xml:space="preserve"> </w:t>
       </w:r>
       <w:r>
         <w:t>tulajdonképpen csak egy szervezési egység, egy tároló</w:t>
@@ -450,7 +585,15 @@
         <w:t>at</w:t>
       </w:r>
       <w:r>
-        <w:t xml:space="preserve"> a MonoBehaviour-öket </w:t>
+        <w:t xml:space="preserve"> a </w:t>
+      </w:r>
+      <w:proofErr w:type="spellStart"/>
+      <w:r>
+        <w:t>MonoBehaviour-öket</w:t>
+      </w:r>
+      <w:proofErr w:type="spellEnd"/>
+      <w:r>
+        <w:t xml:space="preserve"> </w:t>
       </w:r>
       <w:r>
         <w:t xml:space="preserve">vagy másként </w:t>
@@ -468,7 +611,15 @@
         <w:t xml:space="preserve"> </w:t>
       </w:r>
       <w:r>
-        <w:t xml:space="preserve">A GameObject-en keresztül a komponensek egymást is képesek elérni. </w:t>
+        <w:t xml:space="preserve">A </w:t>
+      </w:r>
+      <w:proofErr w:type="spellStart"/>
+      <w:r>
+        <w:t>GameObject</w:t>
+      </w:r>
+      <w:proofErr w:type="spellEnd"/>
+      <w:r>
+        <w:t xml:space="preserve">-en keresztül a komponensek egymást is képesek elérni. </w:t>
       </w:r>
       <w:r>
         <w:t>A</w:t>
@@ -477,10 +628,22 @@
         <w:t>lapvető komponens</w:t>
       </w:r>
       <w:r>
-        <w:t xml:space="preserve"> például a Transform, mely az objektum helyzetét, forgását, skálázott méretét határozza meg</w:t>
-      </w:r>
-      <w:r>
-        <w:t xml:space="preserve"> illetve kezeli a hierarchiában alatta elhelyezkedő Transform</w:t>
+        <w:t xml:space="preserve"> például a </w:t>
+      </w:r>
+      <w:proofErr w:type="spellStart"/>
+      <w:r>
+        <w:t>Transform</w:t>
+      </w:r>
+      <w:proofErr w:type="spellEnd"/>
+      <w:r>
+        <w:t>, mely az objektum helyzetét, forgását, skálázott méretét határozza meg</w:t>
+      </w:r>
+      <w:r>
+        <w:t xml:space="preserve"> illetve kezeli a hierarchiában alatta elhelyezkedő </w:t>
+      </w:r>
+      <w:proofErr w:type="spellStart"/>
+      <w:r>
+        <w:t>Transform</w:t>
       </w:r>
       <w:r>
         <w:t>-</w:t>
@@ -488,11 +651,20 @@
       <w:r>
         <w:t>okat</w:t>
       </w:r>
+      <w:proofErr w:type="spellEnd"/>
       <w:r>
         <w:t xml:space="preserve"> és minden objektumon kötelezően szerepel.</w:t>
       </w:r>
       <w:r>
-        <w:t xml:space="preserve"> A GameObject-ekhez tetszőleges számú komponenst adhatunk</w:t>
+        <w:t xml:space="preserve"> A </w:t>
+      </w:r>
+      <w:proofErr w:type="spellStart"/>
+      <w:r>
+        <w:t>GameObject-ekhez</w:t>
+      </w:r>
+      <w:proofErr w:type="spellEnd"/>
+      <w:r>
+        <w:t xml:space="preserve"> tetszőleges számú komponenst adhatunk</w:t>
       </w:r>
       <w:r>
         <w:t xml:space="preserve"> így könnyedén személyre szabva annak viselkedését.</w:t>
@@ -504,16 +676,53 @@
         <w:t xml:space="preserve"> vagy </w:t>
       </w:r>
       <w:r>
-        <w:t xml:space="preserve">„Serializefield” attribútummal ellátott </w:t>
+        <w:t>„</w:t>
+      </w:r>
+      <w:proofErr w:type="spellStart"/>
+      <w:r>
+        <w:t>Serializefield</w:t>
+      </w:r>
+      <w:proofErr w:type="spellEnd"/>
+      <w:r>
+        <w:t xml:space="preserve">” attribútummal ellátott </w:t>
       </w:r>
       <w:r>
         <w:t>adattagjainak a szerkesztőből adhatunk értéket, így könnyedén az adott helyzetre lehet szabni viselkedésüket.</w:t>
       </w:r>
       <w:r>
-        <w:t xml:space="preserve"> Fontos megjegyezni, hogy nem képes mindent szerializáni, ezeket a mezőket nem jeleníti meg a szerkesztő, ilyenek például a </w:t>
-      </w:r>
-      <w:r>
-        <w:t>property-k, list-ek, dictionary-k</w:t>
+        <w:t xml:space="preserve"> Fontos megjegyezni, hogy nem képes mindent </w:t>
+      </w:r>
+      <w:proofErr w:type="spellStart"/>
+      <w:r>
+        <w:t>szerializáni</w:t>
+      </w:r>
+      <w:proofErr w:type="spellEnd"/>
+      <w:r>
+        <w:t xml:space="preserve">, ezeket a mezőket nem jeleníti meg a szerkesztő, ilyenek például a </w:t>
+      </w:r>
+      <w:proofErr w:type="spellStart"/>
+      <w:r>
+        <w:t>property</w:t>
+      </w:r>
+      <w:proofErr w:type="spellEnd"/>
+      <w:r>
+        <w:t xml:space="preserve">-k, </w:t>
+      </w:r>
+      <w:proofErr w:type="spellStart"/>
+      <w:r>
+        <w:t>list</w:t>
+      </w:r>
+      <w:proofErr w:type="spellEnd"/>
+      <w:r>
+        <w:t xml:space="preserve">-ek, </w:t>
+      </w:r>
+      <w:proofErr w:type="spellStart"/>
+      <w:r>
+        <w:t>dictionary</w:t>
+      </w:r>
+      <w:proofErr w:type="spellEnd"/>
+      <w:r>
+        <w:t>-k</w:t>
       </w:r>
       <w:r>
         <w:t xml:space="preserve"> stb.</w:t>
@@ -600,7 +809,39 @@
           <w:rFonts w:cs="Times New Roman"/>
           <w:szCs w:val="24"/>
         </w:rPr>
-        <w:t>A képen a ConsoleGUI komponens beállításai láthatóak.</w:t>
+        <w:t xml:space="preserve">A képen a </w:t>
+      </w:r>
+      <w:proofErr w:type="spellStart"/>
+      <w:r>
+        <w:rPr>
+          <w:rFonts w:cs="Times New Roman"/>
+          <w:szCs w:val="24"/>
+        </w:rPr>
+        <w:t>ConsoleGUI</w:t>
+      </w:r>
+      <w:proofErr w:type="spellEnd"/>
+      <w:r>
+        <w:rPr>
+          <w:rFonts w:cs="Times New Roman"/>
+          <w:szCs w:val="24"/>
+        </w:rPr>
+        <w:t xml:space="preserve"> komponens beállításai </w:t>
+      </w:r>
+      <w:proofErr w:type="spellStart"/>
+      <w:r>
+        <w:rPr>
+          <w:rFonts w:cs="Times New Roman"/>
+          <w:szCs w:val="24"/>
+        </w:rPr>
+        <w:t>láthatóak</w:t>
+      </w:r>
+      <w:proofErr w:type="spellEnd"/>
+      <w:r>
+        <w:rPr>
+          <w:rFonts w:cs="Times New Roman"/>
+          <w:szCs w:val="24"/>
+        </w:rPr>
+        <w:t>.</w:t>
       </w:r>
     </w:p>
     <w:p>
@@ -608,15 +849,47 @@
         <w:pStyle w:val="Heading2"/>
       </w:pPr>
       <w:r>
-        <w:t>2.1.2. MonoBehaviour szerkezete</w:t>
-      </w:r>
-    </w:p>
-    <w:p>
-      <w:r>
-        <w:t>Ahhoz, hogy a kódunkat egy GameObjecthez tudjuk csatlakoztatni annak a MonoBehaviour osztályból kell öröklődnie.</w:t>
-      </w:r>
-      <w:r>
-        <w:t xml:space="preserve"> Egy MonoBehaviour életciklusa során különböző események következnek be, ezekre reagálva tudjuk a</w:t>
+        <w:t xml:space="preserve">2.1.2. </w:t>
+      </w:r>
+      <w:proofErr w:type="spellStart"/>
+      <w:r>
+        <w:t>MonoBehaviour</w:t>
+      </w:r>
+      <w:proofErr w:type="spellEnd"/>
+      <w:r>
+        <w:t xml:space="preserve"> szerkezete</w:t>
+      </w:r>
+    </w:p>
+    <w:p>
+      <w:r>
+        <w:t xml:space="preserve">Ahhoz, hogy a kódunkat egy </w:t>
+      </w:r>
+      <w:proofErr w:type="spellStart"/>
+      <w:r>
+        <w:t>GameObjecthez</w:t>
+      </w:r>
+      <w:proofErr w:type="spellEnd"/>
+      <w:r>
+        <w:t xml:space="preserve"> tudjuk csatlakoztatni annak a </w:t>
+      </w:r>
+      <w:proofErr w:type="spellStart"/>
+      <w:r>
+        <w:t>MonoBehaviour</w:t>
+      </w:r>
+      <w:proofErr w:type="spellEnd"/>
+      <w:r>
+        <w:t xml:space="preserve"> osztályból kell öröklődnie.</w:t>
+      </w:r>
+      <w:r>
+        <w:t xml:space="preserve"> Egy </w:t>
+      </w:r>
+      <w:proofErr w:type="spellStart"/>
+      <w:r>
+        <w:t>MonoBehaviour</w:t>
+      </w:r>
+      <w:proofErr w:type="spellEnd"/>
+      <w:r>
+        <w:t xml:space="preserve"> életciklusa során különböző események következnek be, ezekre reagálva tudjuk a</w:t>
       </w:r>
       <w:r>
         <w:t xml:space="preserve"> kódunkat futtatni.</w:t>
@@ -628,7 +901,15 @@
         <w:t>Ilyen például a</w:t>
       </w:r>
       <w:r>
-        <w:t>z Awake, mely közvetlenül a komponens létrejötte után, a</w:t>
+        <w:t xml:space="preserve">z </w:t>
+      </w:r>
+      <w:proofErr w:type="spellStart"/>
+      <w:r>
+        <w:t>Awake</w:t>
+      </w:r>
+      <w:proofErr w:type="spellEnd"/>
+      <w:r>
+        <w:t>, mely közvetlenül a komponens létrejötte után, a</w:t>
       </w:r>
       <w:r>
         <w:t xml:space="preserve"> Start </w:t>
@@ -646,7 +927,15 @@
         <w:t>képkocka kirajzolásakor</w:t>
       </w:r>
       <w:r>
-        <w:t xml:space="preserve"> hívódik meg</w:t>
+        <w:t xml:space="preserve"> </w:t>
+      </w:r>
+      <w:proofErr w:type="spellStart"/>
+      <w:r>
+        <w:t>hívódik</w:t>
+      </w:r>
+      <w:proofErr w:type="spellEnd"/>
+      <w:r>
+        <w:t xml:space="preserve"> meg</w:t>
       </w:r>
       <w:r>
         <w:t>.</w:t>
@@ -667,7 +956,15 @@
         <w:t>.</w:t>
       </w:r>
       <w:r>
-        <w:t xml:space="preserve"> Ha egy ilyen nevezetes függvényt használunk, azt a Visual Studio kék kiemeléssel jelzi.</w:t>
+        <w:t xml:space="preserve"> Ha egy ilyen nevezetes függvényt használunk, azt a Visual </w:t>
+      </w:r>
+      <w:proofErr w:type="spellStart"/>
+      <w:r>
+        <w:t>Studio</w:t>
+      </w:r>
+      <w:proofErr w:type="spellEnd"/>
+      <w:r>
+        <w:t xml:space="preserve"> kék kiemeléssel jelzi.</w:t>
       </w:r>
     </w:p>
     <w:p>
@@ -729,12 +1026,25 @@
       </w:pPr>
       <w:r>
         <w:lastRenderedPageBreak/>
-        <w:t>2.1.3. Coroutine</w:t>
-      </w:r>
-    </w:p>
-    <w:p>
-      <w:r>
-        <w:t xml:space="preserve">A MonoBehaviour-öket a Unity egy szálon kezeli, szekvenciálisan meghívva a hozzájuk tartozó </w:t>
+        <w:t xml:space="preserve">2.1.3. </w:t>
+      </w:r>
+      <w:proofErr w:type="spellStart"/>
+      <w:r>
+        <w:t>Coroutine</w:t>
+      </w:r>
+      <w:proofErr w:type="spellEnd"/>
+    </w:p>
+    <w:p>
+      <w:r>
+        <w:t xml:space="preserve">A </w:t>
+      </w:r>
+      <w:proofErr w:type="spellStart"/>
+      <w:r>
+        <w:t>MonoBehaviour-öket</w:t>
+      </w:r>
+      <w:proofErr w:type="spellEnd"/>
+      <w:r>
+        <w:t xml:space="preserve"> a Unity egy szálon kezeli, szekvenciálisan meghívva a hozzájuk tartozó </w:t>
       </w:r>
       <w:r>
         <w:t xml:space="preserve">különleges </w:t>
@@ -773,8 +1083,13 @@
         <w:t xml:space="preserve"> a</w:t>
       </w:r>
       <w:r>
-        <w:t xml:space="preserve"> problémát a Coroutine</w:t>
-      </w:r>
+        <w:t xml:space="preserve"> problémát a </w:t>
+      </w:r>
+      <w:proofErr w:type="spellStart"/>
+      <w:r>
+        <w:t>Coroutine</w:t>
+      </w:r>
+      <w:proofErr w:type="spellEnd"/>
       <w:r>
         <w:t>-ok oldják meg</w:t>
       </w:r>
@@ -821,7 +1136,23 @@
         <w:t xml:space="preserve">függvények </w:t>
       </w:r>
       <w:r>
-        <w:t>implementálásával tehetjük meg, melyből a „yield return”</w:t>
+        <w:t>implementálásával tehetjük meg, melyből a „</w:t>
+      </w:r>
+      <w:proofErr w:type="spellStart"/>
+      <w:r>
+        <w:t>yield</w:t>
+      </w:r>
+      <w:proofErr w:type="spellEnd"/>
+      <w:r>
+        <w:t xml:space="preserve"> </w:t>
+      </w:r>
+      <w:proofErr w:type="spellStart"/>
+      <w:r>
+        <w:t>return</w:t>
+      </w:r>
+      <w:proofErr w:type="spellEnd"/>
+      <w:r>
+        <w:t>”</w:t>
       </w:r>
       <w:r>
         <w:t>,</w:t>
@@ -833,13 +1164,45 @@
         <w:t>valamint</w:t>
       </w:r>
       <w:r>
-        <w:t xml:space="preserve"> a „yield break” kulcsszavakkal térhetünk vissza.</w:t>
+        <w:t xml:space="preserve"> a „</w:t>
+      </w:r>
+      <w:proofErr w:type="spellStart"/>
+      <w:r>
+        <w:t>yield</w:t>
+      </w:r>
+      <w:proofErr w:type="spellEnd"/>
+      <w:r>
+        <w:t xml:space="preserve"> </w:t>
+      </w:r>
+      <w:proofErr w:type="spellStart"/>
+      <w:r>
+        <w:t>break</w:t>
+      </w:r>
+      <w:proofErr w:type="spellEnd"/>
+      <w:r>
+        <w:t>” kulcsszavakkal térhetünk vissza.</w:t>
       </w:r>
       <w:r>
         <w:t xml:space="preserve"> Az </w:t>
       </w:r>
       <w:r>
-        <w:t>így kapott függvényt paraméterült adhatjuk a MonoBehaviour StartCoroutine függvényének.</w:t>
+        <w:t xml:space="preserve">így kapott függvényt paraméterült adhatjuk a </w:t>
+      </w:r>
+      <w:proofErr w:type="spellStart"/>
+      <w:r>
+        <w:t>MonoBehaviour</w:t>
+      </w:r>
+      <w:proofErr w:type="spellEnd"/>
+      <w:r>
+        <w:t xml:space="preserve"> </w:t>
+      </w:r>
+      <w:proofErr w:type="spellStart"/>
+      <w:r>
+        <w:t>StartCoroutine</w:t>
+      </w:r>
+      <w:proofErr w:type="spellEnd"/>
+      <w:r>
+        <w:t xml:space="preserve"> függvényének.</w:t>
       </w:r>
     </w:p>
     <w:p>
@@ -1145,10 +1508,26 @@
     </w:p>
     <w:p>
       <w:r>
-        <w:t>Felismerhető objektumok adatait a Vuforia datasetnek nevezett</w:t>
-      </w:r>
-      <w:r>
-        <w:t>, .dat kiterjesztésű</w:t>
+        <w:t xml:space="preserve">Felismerhető objektumok adatait a Vuforia </w:t>
+      </w:r>
+      <w:proofErr w:type="spellStart"/>
+      <w:r>
+        <w:t>datasetnek</w:t>
+      </w:r>
+      <w:proofErr w:type="spellEnd"/>
+      <w:r>
+        <w:t xml:space="preserve"> nevezett</w:t>
+      </w:r>
+      <w:r>
+        <w:t>, .</w:t>
+      </w:r>
+      <w:proofErr w:type="spellStart"/>
+      <w:r>
+        <w:t>dat</w:t>
+      </w:r>
+      <w:proofErr w:type="spellEnd"/>
+      <w:r>
+        <w:t xml:space="preserve"> kiterjesztésű</w:t>
       </w:r>
       <w:r>
         <w:t xml:space="preserve"> fájlokba menti</w:t>
@@ -1174,9 +1553,19 @@
       <w:r>
         <w:t>„</w:t>
       </w:r>
-      <w:r>
-        <w:t>target manager</w:t>
-      </w:r>
+      <w:proofErr w:type="spellStart"/>
+      <w:r>
+        <w:t>target</w:t>
+      </w:r>
+      <w:proofErr w:type="spellEnd"/>
+      <w:r>
+        <w:t xml:space="preserve"> </w:t>
+      </w:r>
+      <w:proofErr w:type="spellStart"/>
+      <w:r>
+        <w:t>manager</w:t>
+      </w:r>
+      <w:proofErr w:type="spellEnd"/>
       <w:r>
         <w:t>”</w:t>
       </w:r>
@@ -1205,7 +1594,289 @@
         <w:pStyle w:val="Heading2"/>
       </w:pPr>
       <w:r>
-        <w:t>2.3. SQLite</w:t>
+        <w:t>2.3.</w:t>
+      </w:r>
+      <w:r>
+        <w:t xml:space="preserve"> </w:t>
+      </w:r>
+      <w:r>
+        <w:t>Relációs adatbázis</w:t>
+      </w:r>
+      <w:r>
+        <w:t>ok</w:t>
+      </w:r>
+    </w:p>
+    <w:p>
+      <w:pPr>
+        <w:jc w:val="center"/>
+      </w:pPr>
+      <w:r>
+        <w:rPr>
+          <w:noProof/>
+        </w:rPr>
+        <w:drawing>
+          <wp:inline distT="0" distB="0" distL="0" distR="0" wp14:anchorId="15FE9997" wp14:editId="469E6CAE">
+            <wp:extent cx="4505325" cy="2698289"/>
+            <wp:effectExtent l="0" t="0" r="0" b="6985"/>
+            <wp:docPr id="4" name="Picture 4"/>
+            <wp:cNvGraphicFramePr>
+              <a:graphicFrameLocks xmlns:a="http://schemas.openxmlformats.org/drawingml/2006/main" noChangeAspect="1"/>
+            </wp:cNvGraphicFramePr>
+            <a:graphic xmlns:a="http://schemas.openxmlformats.org/drawingml/2006/main">
+              <a:graphicData uri="http://schemas.openxmlformats.org/drawingml/2006/picture">
+                <pic:pic xmlns:pic="http://schemas.openxmlformats.org/drawingml/2006/picture">
+                  <pic:nvPicPr>
+                    <pic:cNvPr id="0" name="Picture 1"/>
+                    <pic:cNvPicPr>
+                      <a:picLocks noChangeAspect="1" noChangeArrowheads="1"/>
+                    </pic:cNvPicPr>
+                  </pic:nvPicPr>
+                  <pic:blipFill>
+                    <a:blip r:embed="rId11" cstate="print">
+                      <a:extLst>
+                        <a:ext uri="{28A0092B-C50C-407E-A947-70E740481C1C}">
+                          <a14:useLocalDpi xmlns:a14="http://schemas.microsoft.com/office/drawing/2010/main" val="0"/>
+                        </a:ext>
+                      </a:extLst>
+                    </a:blip>
+                    <a:srcRect/>
+                    <a:stretch>
+                      <a:fillRect/>
+                    </a:stretch>
+                  </pic:blipFill>
+                  <pic:spPr bwMode="auto">
+                    <a:xfrm>
+                      <a:off x="0" y="0"/>
+                      <a:ext cx="4513746" cy="2703332"/>
+                    </a:xfrm>
+                    <a:prstGeom prst="rect">
+                      <a:avLst/>
+                    </a:prstGeom>
+                    <a:noFill/>
+                    <a:ln>
+                      <a:noFill/>
+                    </a:ln>
+                  </pic:spPr>
+                </pic:pic>
+              </a:graphicData>
+            </a:graphic>
+          </wp:inline>
+        </w:drawing>
+      </w:r>
+    </w:p>
+    <w:p>
+      <w:r>
+        <w:t xml:space="preserve">A relációs adatbázisokban </w:t>
+      </w:r>
+      <w:r>
+        <w:t>az adatok táblákba vannak rendez</w:t>
+      </w:r>
+      <w:r>
+        <w:t>v</w:t>
+      </w:r>
+      <w:r>
+        <w:t>e</w:t>
+      </w:r>
+      <w:r>
+        <w:t>, minden tábla egy entitást ír le például egy felhasználó</w:t>
+      </w:r>
+      <w:r>
+        <w:t>, termék stb</w:t>
+      </w:r>
+      <w:r>
+        <w:t xml:space="preserve">. A táblák sorokból és oszlopokból állnak. </w:t>
+      </w:r>
+      <w:r>
+        <w:t>Az oszlopok az entitás tulajdonságai, például a felhasználó neve</w:t>
+      </w:r>
+      <w:r>
+        <w:t>, míg a sorok az entitás egy-egy példányát.</w:t>
+      </w:r>
+      <w:r>
+        <w:t xml:space="preserve"> </w:t>
+      </w:r>
+      <w:r>
+        <w:t xml:space="preserve">A különböző entitások között </w:t>
+      </w:r>
+      <w:r>
+        <w:t>többféle</w:t>
+      </w:r>
+      <w:r>
+        <w:t xml:space="preserve"> kapcsolat is lehet, például egy </w:t>
+      </w:r>
+      <w:r>
+        <w:t>személyhez</w:t>
+      </w:r>
+      <w:r>
+        <w:t xml:space="preserve"> tartozhat több megvásárolt termék – egy-több kapcsolat</w:t>
+      </w:r>
+      <w:r>
+        <w:t xml:space="preserve"> </w:t>
+      </w:r>
+      <w:r>
+        <w:t>-,</w:t>
+      </w:r>
+      <w:r>
+        <w:t xml:space="preserve"> a szülő anyja</w:t>
+      </w:r>
+      <w:r>
+        <w:t xml:space="preserve"> – </w:t>
+      </w:r>
+      <w:r>
+        <w:t>egy-egy kapcsolat</w:t>
+      </w:r>
+      <w:r>
+        <w:t xml:space="preserve"> –</w:t>
+      </w:r>
+      <w:r>
+        <w:t xml:space="preserve">, személyek </w:t>
+      </w:r>
+      <w:r>
+        <w:t>ismeretsége</w:t>
+      </w:r>
+      <w:r>
+        <w:t xml:space="preserve"> – több-több kapcsolat</w:t>
+      </w:r>
+      <w:r>
+        <w:t>.</w:t>
+      </w:r>
+      <w:r>
+        <w:t xml:space="preserve"> </w:t>
+      </w:r>
+      <w:r>
+        <w:t>Az oszlopoknak tipikusan van egy típusuk, például egész számok, lebegőpontos számok, szöveg stb.</w:t>
+      </w:r>
+      <w:r>
+        <w:t xml:space="preserve"> Gyakorlatilag mindegyik relációs adatbázis</w:t>
+      </w:r>
+      <w:r>
+        <w:t xml:space="preserve"> </w:t>
+      </w:r>
+      <w:bookmarkStart w:id="0" w:name="_GoBack"/>
+      <w:bookmarkEnd w:id="0"/>
+      <w:proofErr w:type="spellStart"/>
+      <w:r>
+        <w:t>s</w:t>
+      </w:r>
+      <w:r>
+        <w:t>ql-t</w:t>
+      </w:r>
+      <w:proofErr w:type="spellEnd"/>
+      <w:r>
+        <w:t xml:space="preserve"> használ az interakció nyelveként</w:t>
+      </w:r>
+      <w:r>
+        <w:t xml:space="preserve">. Az </w:t>
+      </w:r>
+      <w:proofErr w:type="spellStart"/>
+      <w:r>
+        <w:t>sql</w:t>
+      </w:r>
+      <w:proofErr w:type="spellEnd"/>
+      <w:r>
+        <w:t xml:space="preserve"> </w:t>
+      </w:r>
+      <w:r>
+        <w:t>az első relációs adatbázisokkal együtt jelent meg az IBM fejlesztésében és azóta ipari standarté vált</w:t>
+      </w:r>
+      <w:r>
+        <w:t>.</w:t>
+      </w:r>
+      <w:r>
+        <w:t xml:space="preserve"> </w:t>
+      </w:r>
+    </w:p>
+    <w:p>
+      <w:pPr>
+        <w:pStyle w:val="Heading2"/>
+      </w:pPr>
+      <w:r>
+        <w:t>2.3.1.</w:t>
+      </w:r>
+      <w:r>
+        <w:t xml:space="preserve"> </w:t>
+      </w:r>
+      <w:proofErr w:type="spellStart"/>
+      <w:r>
+        <w:t>MySql</w:t>
+      </w:r>
+      <w:proofErr w:type="spellEnd"/>
+    </w:p>
+    <w:p>
+      <w:r>
+        <w:t xml:space="preserve">A </w:t>
+      </w:r>
+      <w:proofErr w:type="spellStart"/>
+      <w:r>
+        <w:t>MySql</w:t>
+      </w:r>
+      <w:proofErr w:type="spellEnd"/>
+      <w:r>
+        <w:t xml:space="preserve"> egy nyílt-forráskódú</w:t>
+      </w:r>
+      <w:r>
+        <w:t xml:space="preserve">, ingyenesen használható </w:t>
+      </w:r>
+      <w:r>
+        <w:t>szerverként futtatható</w:t>
+      </w:r>
+      <w:r>
+        <w:t>, tranzakciókat kezelő</w:t>
+      </w:r>
+      <w:r>
+        <w:t xml:space="preserve"> </w:t>
+      </w:r>
+      <w:r>
+        <w:t>relációs adatbázis</w:t>
+      </w:r>
+      <w:r>
+        <w:t xml:space="preserve">, </w:t>
+      </w:r>
+      <w:r>
+        <w:t xml:space="preserve">tárolt eljárásokkal, </w:t>
+      </w:r>
+      <w:proofErr w:type="spellStart"/>
+      <w:r>
+        <w:t>trigerekkel</w:t>
+      </w:r>
+      <w:proofErr w:type="spellEnd"/>
+      <w:r>
+        <w:t xml:space="preserve">, </w:t>
+      </w:r>
+      <w:proofErr w:type="spellStart"/>
+      <w:r>
+        <w:t>view</w:t>
+      </w:r>
+      <w:proofErr w:type="spellEnd"/>
+      <w:r>
+        <w:t>-kal stb.</w:t>
+      </w:r>
+      <w:r>
+        <w:t xml:space="preserve"> </w:t>
+      </w:r>
+      <w:r>
+        <w:lastRenderedPageBreak/>
+        <w:t xml:space="preserve">Olyan felhasználásokra szánták, ahol egyszerre több felhasználót is ki kell szolgálni, például </w:t>
+      </w:r>
+      <w:r>
+        <w:t>weboldalak</w:t>
+      </w:r>
+      <w:r>
+        <w:t xml:space="preserve"> és egyéb alkalmazások szerverén futva.</w:t>
+      </w:r>
+    </w:p>
+    <w:p>
+      <w:pPr>
+        <w:pStyle w:val="Heading2"/>
+      </w:pPr>
+      <w:r>
+        <w:t>2.3.</w:t>
+      </w:r>
+      <w:r>
+        <w:t>3.</w:t>
+      </w:r>
+      <w:r>
+        <w:t xml:space="preserve"> SQLite</w:t>
       </w:r>
     </w:p>
     <w:p>
@@ -1213,11 +1884,30 @@
         <w:t>SQLite egy önálló, szerver nélküli, konfigurációt nem igénylő tranzakciókat kezelő</w:t>
       </w:r>
       <w:r>
-        <w:t xml:space="preserve"> SQL adatbázis.</w:t>
-      </w:r>
-      <w:r>
-        <w:t xml:space="preserve"> Az SQLite teljesen ingyenesen használható, az adatbázis egésze egyetlen fájlban kap helyet, mely tartalmazza a táblákat, indexeket, view-kat, triggereket</w:t>
-      </w:r>
+        <w:t xml:space="preserve"> </w:t>
+      </w:r>
+      <w:r>
+        <w:t>relációs</w:t>
+      </w:r>
+      <w:r>
+        <w:t xml:space="preserve"> adatbázis.</w:t>
+      </w:r>
+      <w:r>
+        <w:t xml:space="preserve"> Az SQLite teljesen ingyenesen használható, az adatbázis egésze egyetlen fájlban kap helyet, mely tartalmazza a táblákat, indexeket, </w:t>
+      </w:r>
+      <w:proofErr w:type="spellStart"/>
+      <w:r>
+        <w:t>view-kat</w:t>
+      </w:r>
+      <w:proofErr w:type="spellEnd"/>
+      <w:r>
+        <w:t xml:space="preserve">, </w:t>
+      </w:r>
+      <w:proofErr w:type="spellStart"/>
+      <w:r>
+        <w:t>triggereket</w:t>
+      </w:r>
+      <w:proofErr w:type="spellEnd"/>
       <w:r>
         <w:t>, szabadon másolható 32 és 64 bites rendszerek közt, valamint kis és nagy</w:t>
       </w:r>
@@ -1228,10 +1918,45 @@
         <w:t>endián architektúrák közt.</w:t>
       </w:r>
       <w:r>
-        <w:t xml:space="preserve"> Ezen tulajdonságai révén világelső, ha lokális adattárolásról van szó.</w:t>
-      </w:r>
-      <w:r>
-        <w:t xml:space="preserve"> A fejlesztők szerint az SQLite-ra </w:t>
+        <w:t xml:space="preserve"> Ezen tulajdonságai révén világelső, ha lokális adattárolásról van szó</w:t>
+      </w:r>
+      <w:r>
+        <w:t>. Az</w:t>
+      </w:r>
+      <w:r>
+        <w:t xml:space="preserve"> Android platformon ipari standarté </w:t>
+      </w:r>
+      <w:r>
+        <w:t>nőte</w:t>
+      </w:r>
+      <w:r>
+        <w:t xml:space="preserve"> </w:t>
+      </w:r>
+      <w:r>
+        <w:t>magát</w:t>
+      </w:r>
+      <w:r>
+        <w:t xml:space="preserve"> az elm</w:t>
+      </w:r>
+      <w:r>
+        <w:t>ú</w:t>
+      </w:r>
+      <w:r>
+        <w:t>lt években</w:t>
+      </w:r>
+      <w:r>
+        <w:t>.</w:t>
+      </w:r>
+      <w:r>
+        <w:t xml:space="preserve"> A fejlesztők szerint az SQLite-</w:t>
+      </w:r>
+      <w:proofErr w:type="spellStart"/>
+      <w:r>
+        <w:t>ra</w:t>
+      </w:r>
+      <w:proofErr w:type="spellEnd"/>
+      <w:r>
+        <w:t xml:space="preserve"> </w:t>
       </w:r>
       <w:r>
         <w:t>nem,</w:t>
@@ -1245,12 +1970,14 @@
       <w:r>
         <w:t xml:space="preserve"> könnyedén tükrözni tudtam vele a MySQL adatbázis szerkezetét, ami lehetővé tette a probléma mentes </w:t>
       </w:r>
+      <w:proofErr w:type="spellStart"/>
       <w:r>
         <w:t>gyorsítótáraz</w:t>
       </w:r>
       <w:r>
         <w:t>ást</w:t>
       </w:r>
+      <w:proofErr w:type="spellEnd"/>
       <w:r>
         <w:t>.</w:t>
       </w:r>
@@ -1280,7 +2007,15 @@
         <w:t xml:space="preserve">Fontosnak tartom megjegyezni, hogy az ASP. Net alatt én (és mások általában) a Windows specifikus verziót értem. </w:t>
       </w:r>
       <w:r>
-        <w:t>Az utóbbi években a Microsoft kifejlesztette az ASP .Net Core-t, ami a keretrendszer platform független</w:t>
+        <w:t xml:space="preserve">Az utóbbi években a Microsoft kifejlesztette az ASP .Net </w:t>
+      </w:r>
+      <w:proofErr w:type="spellStart"/>
+      <w:r>
+        <w:t>Core</w:t>
+      </w:r>
+      <w:proofErr w:type="spellEnd"/>
+      <w:r>
+        <w:t>-t, ami a keretrendszer platform független</w:t>
       </w:r>
       <w:r>
         <w:t xml:space="preserve">, letisztultabb, </w:t>
@@ -1292,7 +2027,15 @@
         <w:t xml:space="preserve">. </w:t>
       </w:r>
       <w:r>
-        <w:t xml:space="preserve">A fejlesztők azt ajánlják, hogy minden új projektet ebben kezdjünk, hiszen már felzárkózott elődjéhez, illetve minden későbbi innovációt a Core verzióban terveznek megvalósítani. </w:t>
+        <w:t xml:space="preserve">A fejlesztők azt ajánlják, hogy minden új projektet ebben kezdjünk, hiszen már felzárkózott elődjéhez, illetve minden későbbi innovációt a </w:t>
+      </w:r>
+      <w:proofErr w:type="spellStart"/>
+      <w:r>
+        <w:t>Core</w:t>
+      </w:r>
+      <w:proofErr w:type="spellEnd"/>
+      <w:r>
+        <w:t xml:space="preserve"> verzióban terveznek megvalósítani. </w:t>
       </w:r>
       <w:r>
         <w:t xml:space="preserve">A </w:t>
@@ -1322,7 +2065,15 @@
         <w:t>weboldalak</w:t>
       </w:r>
       <w:r>
-        <w:t xml:space="preserve"> fejlesztésére alkalmas Razor szintaxis</w:t>
+        <w:t xml:space="preserve"> fejlesztésére alkalmas </w:t>
+      </w:r>
+      <w:proofErr w:type="spellStart"/>
+      <w:r>
+        <w:t>Razor</w:t>
+      </w:r>
+      <w:proofErr w:type="spellEnd"/>
+      <w:r>
+        <w:t xml:space="preserve"> szintaxis</w:t>
       </w:r>
       <w:r>
         <w:t>, authentikáció és még sok más.</w:t>
@@ -1331,10 +2082,26 @@
         <w:t xml:space="preserve"> A </w:t>
       </w:r>
       <w:r>
-        <w:t xml:space="preserve">számomra a legvonzóbb lehetőség a Web Api projekt, ugyanis ezzel könnyedén, C#-ot használva lehet </w:t>
-      </w:r>
-      <w:r>
-        <w:t>REST Api írni.</w:t>
+        <w:t xml:space="preserve">számomra a legvonzóbb lehetőség a Web </w:t>
+      </w:r>
+      <w:proofErr w:type="spellStart"/>
+      <w:r>
+        <w:t>Api</w:t>
+      </w:r>
+      <w:proofErr w:type="spellEnd"/>
+      <w:r>
+        <w:t xml:space="preserve"> projekt, ugyanis ezzel könnyedén, C#-ot használva lehet </w:t>
+      </w:r>
+      <w:r>
+        <w:t xml:space="preserve">REST </w:t>
+      </w:r>
+      <w:proofErr w:type="spellStart"/>
+      <w:r>
+        <w:t>Api</w:t>
+      </w:r>
+      <w:proofErr w:type="spellEnd"/>
+      <w:r>
+        <w:t xml:space="preserve"> írni.</w:t>
       </w:r>
     </w:p>
     <w:p>
@@ -1351,7 +2118,31 @@
     </w:p>
     <w:p>
       <w:r>
-        <w:t>A HyperText Transfer Protocol vagy HTTP az internetes kommunikáció alapja.</w:t>
+        <w:t xml:space="preserve">A </w:t>
+      </w:r>
+      <w:proofErr w:type="spellStart"/>
+      <w:r>
+        <w:t>HyperText</w:t>
+      </w:r>
+      <w:proofErr w:type="spellEnd"/>
+      <w:r>
+        <w:t xml:space="preserve"> </w:t>
+      </w:r>
+      <w:proofErr w:type="spellStart"/>
+      <w:r>
+        <w:t>Transfer</w:t>
+      </w:r>
+      <w:proofErr w:type="spellEnd"/>
+      <w:r>
+        <w:t xml:space="preserve"> </w:t>
+      </w:r>
+      <w:proofErr w:type="spellStart"/>
+      <w:r>
+        <w:t>Protocol</w:t>
+      </w:r>
+      <w:proofErr w:type="spellEnd"/>
+      <w:r>
+        <w:t xml:space="preserve"> vagy HTTP az internetes kommunikáció alapja.</w:t>
       </w:r>
       <w:r>
         <w:t xml:space="preserve"> A </w:t>
@@ -1384,10 +2175,39 @@
         <w:t>Különböző metódusok léteznek</w:t>
       </w:r>
       <w:r>
-        <w:t>, ezekből a négy legtöbbet használt a Get, Post, Put, Delete</w:t>
-      </w:r>
-      <w:r>
-        <w:t>. A Get metódus egy erőforrás reprezentációjának lekérésére szolgál és semmilyen körülmények közt nem szabadna módosítania azt</w:t>
+        <w:t xml:space="preserve">, ezekből a négy legtöbbet használt a </w:t>
+      </w:r>
+      <w:proofErr w:type="spellStart"/>
+      <w:r>
+        <w:t>Get</w:t>
+      </w:r>
+      <w:proofErr w:type="spellEnd"/>
+      <w:r>
+        <w:t xml:space="preserve">, Post, </w:t>
+      </w:r>
+      <w:proofErr w:type="spellStart"/>
+      <w:r>
+        <w:t>Put</w:t>
+      </w:r>
+      <w:proofErr w:type="spellEnd"/>
+      <w:r>
+        <w:t xml:space="preserve">, </w:t>
+      </w:r>
+      <w:proofErr w:type="spellStart"/>
+      <w:r>
+        <w:t>Delete</w:t>
+      </w:r>
+      <w:proofErr w:type="spellEnd"/>
+      <w:r>
+        <w:t xml:space="preserve">. A </w:t>
+      </w:r>
+      <w:proofErr w:type="spellStart"/>
+      <w:r>
+        <w:t>Get</w:t>
+      </w:r>
+      <w:proofErr w:type="spellEnd"/>
+      <w:r>
+        <w:t xml:space="preserve"> metódus egy erőforrás reprezentációjának lekérésére szolgál és semmilyen körülmények közt nem szabadna módosítania azt</w:t>
       </w:r>
       <w:r>
         <w:t xml:space="preserve"> vagy bármilyen más hatásának lennie.</w:t>
@@ -1396,10 +2216,26 @@
         <w:t xml:space="preserve"> A Post ige arra való, hogy a megadott elérési úton lévő gyűjteményhez új elemet adjunk hozzá.</w:t>
       </w:r>
       <w:r>
-        <w:t xml:space="preserve"> A Put arra szolgál, hogy egy már jelenlévő erőforrást módosítsuk, frissítsünk.</w:t>
-      </w:r>
-      <w:r>
-        <w:t xml:space="preserve"> A Delete a törlésére.</w:t>
+        <w:t xml:space="preserve"> A </w:t>
+      </w:r>
+      <w:proofErr w:type="spellStart"/>
+      <w:r>
+        <w:t>Put</w:t>
+      </w:r>
+      <w:proofErr w:type="spellEnd"/>
+      <w:r>
+        <w:t xml:space="preserve"> arra szolgál, hogy egy már jelenlévő erőforrást módosítsuk, frissítsünk.</w:t>
+      </w:r>
+      <w:r>
+        <w:t xml:space="preserve"> A </w:t>
+      </w:r>
+      <w:proofErr w:type="spellStart"/>
+      <w:r>
+        <w:t>Delete</w:t>
+      </w:r>
+      <w:proofErr w:type="spellEnd"/>
+      <w:r>
+        <w:t xml:space="preserve"> a törlésére.</w:t>
       </w:r>
     </w:p>
     <w:p>
@@ -1450,7 +2286,15 @@
     </w:p>
     <w:p>
       <w:r>
-        <w:t>Ahhoz, hogy ha RESTfulnak lehessen nevezni a következőknek kell megfelelnie:</w:t>
+        <w:t xml:space="preserve">Ahhoz, hogy ha </w:t>
+      </w:r>
+      <w:proofErr w:type="spellStart"/>
+      <w:r>
+        <w:t>RESTfulnak</w:t>
+      </w:r>
+      <w:proofErr w:type="spellEnd"/>
+      <w:r>
+        <w:t xml:space="preserve"> lehessen nevezni a következőknek kell megfelelnie:</w:t>
       </w:r>
     </w:p>
     <w:p>
@@ -1461,11 +2305,16 @@
           <w:numId w:val="5"/>
         </w:numPr>
       </w:pPr>
+      <w:proofErr w:type="spellStart"/>
       <w:r>
         <w:t>k</w:t>
       </w:r>
       <w:r>
-        <w:t>leins-szerver alapú</w:t>
+        <w:t>leins</w:t>
+      </w:r>
+      <w:proofErr w:type="spellEnd"/>
+      <w:r>
+        <w:t>-szerver alapú</w:t>
       </w:r>
     </w:p>
     <w:p>
@@ -1497,8 +2346,13 @@
           <w:numId w:val="5"/>
         </w:numPr>
       </w:pPr>
-      <w:r>
-        <w:t>gyorsítótárazható, a kéréseknek megvannak jelölve, hogy a kapott válasz lementhető-e későbbre vagy sem</w:t>
+      <w:proofErr w:type="spellStart"/>
+      <w:r>
+        <w:t>gyorsítótárazható</w:t>
+      </w:r>
+      <w:proofErr w:type="spellEnd"/>
+      <w:r>
+        <w:t>, a kéréseknek megvannak jelölve, hogy a kapott válasz lementhető-e későbbre vagy sem</w:t>
       </w:r>
     </w:p>
     <w:p>
@@ -1509,8 +2363,13 @@
           <w:numId w:val="5"/>
         </w:numPr>
       </w:pPr>
-      <w:r>
-        <w:t>unoform interfész, ahhoz, hogy ez létrejöhessen további négy megkötésnek kell megfeleln</w:t>
+      <w:proofErr w:type="spellStart"/>
+      <w:r>
+        <w:t>unoform</w:t>
+      </w:r>
+      <w:proofErr w:type="spellEnd"/>
+      <w:r>
+        <w:t xml:space="preserve"> interfész, ahhoz, hogy ez létrejöhessen további négy megkötésnek kell megfeleln</w:t>
       </w:r>
       <w:r>
         <w:t xml:space="preserve">i: </w:t>
@@ -1534,11 +2393,22 @@
         <w:lastRenderedPageBreak/>
         <w:t xml:space="preserve">információt tartalmaz az értelmezéshez, </w:t>
       </w:r>
-      <w:r>
-        <w:t>hypermedián keresztül az api összes funkciója bejárható</w:t>
-      </w:r>
-      <w:bookmarkStart w:id="0" w:name="_GoBack"/>
-      <w:bookmarkEnd w:id="0"/>
+      <w:proofErr w:type="spellStart"/>
+      <w:r>
+        <w:t>hypermedián</w:t>
+      </w:r>
+      <w:proofErr w:type="spellEnd"/>
+      <w:r>
+        <w:t xml:space="preserve"> keresztül az </w:t>
+      </w:r>
+      <w:proofErr w:type="spellStart"/>
+      <w:r>
+        <w:t>api</w:t>
+      </w:r>
+      <w:proofErr w:type="spellEnd"/>
+      <w:r>
+        <w:t xml:space="preserve"> összes funkciója bejárható</w:t>
+      </w:r>
     </w:p>
     <w:p>
       <w:pPr>
@@ -1549,8 +2419,13 @@
         </w:numPr>
       </w:pPr>
       <w:r>
-        <w:t>rétegezett rendszer, a hierarchiának megfelelően az egyes komponensek nem tudnak, csak a közvetlen arról a rétegről, amellyel interaktálnak</w:t>
-      </w:r>
+        <w:t xml:space="preserve">rétegezett rendszer, a hierarchiának megfelelően az egyes komponensek nem tudnak, csak a közvetlen arról a rétegről, amellyel </w:t>
+      </w:r>
+      <w:proofErr w:type="spellStart"/>
+      <w:r>
+        <w:t>interaktálnak</w:t>
+      </w:r>
+      <w:proofErr w:type="spellEnd"/>
     </w:p>
     <w:p>
       <w:pPr>
@@ -1574,9 +2449,11 @@
       <w:r>
         <w:t xml:space="preserve">2.4.2. </w:t>
       </w:r>
+      <w:proofErr w:type="spellStart"/>
       <w:r>
         <w:t>Controlerek</w:t>
       </w:r>
+      <w:proofErr w:type="spellEnd"/>
       <w:r>
         <w:t xml:space="preserve"> és </w:t>
       </w:r>
@@ -1591,7 +2468,23 @@
         </w:rPr>
       </w:pPr>
       <w:r>
-        <w:t>A web Api projekt legfontosabb elemei a controllerek, ezek olyan</w:t>
+        <w:t xml:space="preserve">A web </w:t>
+      </w:r>
+      <w:proofErr w:type="spellStart"/>
+      <w:r>
+        <w:t>Api</w:t>
+      </w:r>
+      <w:proofErr w:type="spellEnd"/>
+      <w:r>
+        <w:t xml:space="preserve"> projekt legfontosabb elemei a </w:t>
+      </w:r>
+      <w:proofErr w:type="spellStart"/>
+      <w:r>
+        <w:t>controllerek</w:t>
+      </w:r>
+      <w:proofErr w:type="spellEnd"/>
+      <w:r>
+        <w:t>, ezek olyan</w:t>
       </w:r>
       <w:r>
         <w:t xml:space="preserve"> osztályok</w:t>
@@ -1600,16 +2493,21 @@
         <w:t xml:space="preserve"> </w:t>
       </w:r>
       <w:r>
-        <w:t>–</w:t>
-      </w:r>
-      <w:r>
-        <w:t xml:space="preserve"> </w:t>
+        <w:t xml:space="preserve">– </w:t>
       </w:r>
       <w:r>
         <w:t>tipikusan</w:t>
       </w:r>
       <w:r>
-        <w:t xml:space="preserve"> a „Controller” mappában elhelyezkedve –</w:t>
+        <w:t xml:space="preserve"> a „</w:t>
+      </w:r>
+      <w:proofErr w:type="spellStart"/>
+      <w:r>
+        <w:t>Controller</w:t>
+      </w:r>
+      <w:proofErr w:type="spellEnd"/>
+      <w:r>
+        <w:t>” mappában elhelyezkedve –</w:t>
       </w:r>
       <w:r>
         <w:t xml:space="preserve"> </w:t>
@@ -1618,14 +2516,29 @@
         <w:t>melyek a</w:t>
       </w:r>
       <w:r>
-        <w:t>z ApiController osztályból öröklődnek</w:t>
+        <w:t xml:space="preserve">z </w:t>
+      </w:r>
+      <w:proofErr w:type="spellStart"/>
+      <w:r>
+        <w:t>ApiController</w:t>
+      </w:r>
+      <w:proofErr w:type="spellEnd"/>
+      <w:r>
+        <w:t xml:space="preserve"> osztályból öröklődnek</w:t>
       </w:r>
       <w:r>
         <w:t>, és a nevük „</w:t>
       </w:r>
-      <w:r>
-        <w:t>Controller”-</w:t>
-      </w:r>
+      <w:proofErr w:type="spellStart"/>
+      <w:proofErr w:type="gramStart"/>
+      <w:r>
+        <w:t>Controller</w:t>
+      </w:r>
+      <w:proofErr w:type="spellEnd"/>
+      <w:r>
+        <w:t>”-</w:t>
+      </w:r>
+      <w:proofErr w:type="gramEnd"/>
       <w:r>
         <w:t>re végződik</w:t>
       </w:r>
@@ -1639,8 +2552,13 @@
         <w:t>függvény</w:t>
       </w:r>
       <w:r>
-        <w:t>ek aláírását felhasználva automatikusan generálja az elérhető url-eket</w:t>
-      </w:r>
+        <w:t xml:space="preserve">ek aláírását felhasználva automatikusan generálja az elérhető </w:t>
+      </w:r>
+      <w:proofErr w:type="spellStart"/>
+      <w:r>
+        <w:t>url-eket</w:t>
+      </w:r>
+      <w:proofErr w:type="spellEnd"/>
       <w:r>
         <w:t xml:space="preserve">, ehhez a függvény nevének </w:t>
       </w:r>
@@ -1695,7 +2613,7 @@
                     </pic:cNvPicPr>
                   </pic:nvPicPr>
                   <pic:blipFill>
-                    <a:blip r:embed="rId11">
+                    <a:blip r:embed="rId12">
                       <a:extLst>
                         <a:ext uri="{28A0092B-C50C-407E-A947-70E740481C1C}">
                           <a14:useLocalDpi xmlns:a14="http://schemas.microsoft.com/office/drawing/2010/main" val="0"/>
@@ -1729,7 +2647,15 @@
     </w:p>
     <w:p>
       <w:r>
-        <w:t>Bizonyos esetekben azonban előfordulhat, hogy ezt a generált url-t szeretnénk felülírni, erre is van lehetőségünk.</w:t>
+        <w:t xml:space="preserve">Bizonyos esetekben azonban előfordulhat, hogy ezt a generált </w:t>
+      </w:r>
+      <w:proofErr w:type="spellStart"/>
+      <w:r>
+        <w:t>url-t</w:t>
+      </w:r>
+      <w:proofErr w:type="spellEnd"/>
+      <w:r>
+        <w:t xml:space="preserve"> szeretnénk felülírni, erre is van lehetőségünk.</w:t>
       </w:r>
       <w:r>
         <w:t xml:space="preserve"> Ezt úgy tehetjük meg, ha a függvény fölé helyezünk egy </w:t>
@@ -1737,11 +2663,16 @@
       <w:r>
         <w:t>„</w:t>
       </w:r>
+      <w:proofErr w:type="spellStart"/>
       <w:r>
         <w:t>R</w:t>
       </w:r>
       <w:r>
-        <w:t>oute”</w:t>
+        <w:t>oute</w:t>
+      </w:r>
+      <w:proofErr w:type="spellEnd"/>
+      <w:r>
+        <w:t>”</w:t>
       </w:r>
       <w:r>
         <w:t xml:space="preserve"> </w:t>
@@ -1750,8 +2681,13 @@
         <w:t>attribútumot, mely leírja a hozzá tartozó</w:t>
       </w:r>
       <w:r>
-        <w:t xml:space="preserve"> url-t</w:t>
-      </w:r>
+        <w:t xml:space="preserve"> </w:t>
+      </w:r>
+      <w:proofErr w:type="spellStart"/>
+      <w:r>
+        <w:t>url-t</w:t>
+      </w:r>
+      <w:proofErr w:type="spellEnd"/>
       <w:r>
         <w:t xml:space="preserve">, ilyenkor azt is </w:t>
       </w:r>
@@ -1765,7 +2701,15 @@
         <w:t xml:space="preserve"> </w:t>
       </w:r>
       <w:r>
-        <w:t>Megadható egy „RoutePrefix” attribútum is az osztály felett, mellyel megadhatjuk az elérési út elejét</w:t>
+        <w:t>Megadható egy „</w:t>
+      </w:r>
+      <w:proofErr w:type="spellStart"/>
+      <w:r>
+        <w:t>RoutePrefix</w:t>
+      </w:r>
+      <w:proofErr w:type="spellEnd"/>
+      <w:r>
+        <w:t>” attribútum is az osztály felett, mellyel megadhatjuk az elérési út elejét</w:t>
       </w:r>
       <w:r>
         <w:t>, így az ismétlődő részeket nem kell többször leírnunk.</w:t>
@@ -1797,7 +2741,7 @@
                     </pic:cNvPicPr>
                   </pic:nvPicPr>
                   <pic:blipFill>
-                    <a:blip r:embed="rId12">
+                    <a:blip r:embed="rId13">
                       <a:extLst>
                         <a:ext uri="{28A0092B-C50C-407E-A947-70E740481C1C}">
                           <a14:useLocalDpi xmlns:a14="http://schemas.microsoft.com/office/drawing/2010/main" val="0"/>
@@ -1841,8 +2785,13 @@
         <w:t>5</w:t>
       </w:r>
       <w:r>
-        <w:t>. Dapper</w:t>
-      </w:r>
+        <w:t xml:space="preserve">. </w:t>
+      </w:r>
+      <w:proofErr w:type="spellStart"/>
+      <w:r>
+        <w:t>Dapper</w:t>
+      </w:r>
+      <w:proofErr w:type="spellEnd"/>
     </w:p>
     <w:p>
       <w:pPr>
@@ -1870,7 +2819,7 @@
                     </pic:cNvPicPr>
                   </pic:nvPicPr>
                   <pic:blipFill>
-                    <a:blip r:embed="rId13">
+                    <a:blip r:embed="rId14">
                       <a:extLst>
                         <a:ext uri="{28A0092B-C50C-407E-A947-70E740481C1C}">
                           <a14:useLocalDpi xmlns:a14="http://schemas.microsoft.com/office/drawing/2010/main" val="0"/>
@@ -1904,13 +2853,45 @@
     </w:p>
     <w:p>
       <w:r>
-        <w:t>A Dapper ismertetéséhez szükséges bevezetnem az ORM fogalmát</w:t>
+        <w:t xml:space="preserve">A </w:t>
+      </w:r>
+      <w:proofErr w:type="spellStart"/>
+      <w:r>
+        <w:t>Dapper</w:t>
+      </w:r>
+      <w:proofErr w:type="spellEnd"/>
+      <w:r>
+        <w:t xml:space="preserve"> ismertetéséhez szükséges bevezetnem az ORM fogalmát</w:t>
       </w:r>
       <w:r>
         <w:t xml:space="preserve">. </w:t>
       </w:r>
       <w:r>
-        <w:t>Az ORM (Object Relation Mapping) magyarul objektum-relációs leképzés</w:t>
+        <w:t>Az ORM (</w:t>
+      </w:r>
+      <w:proofErr w:type="spellStart"/>
+      <w:r>
+        <w:t>Object</w:t>
+      </w:r>
+      <w:proofErr w:type="spellEnd"/>
+      <w:r>
+        <w:t xml:space="preserve"> </w:t>
+      </w:r>
+      <w:proofErr w:type="spellStart"/>
+      <w:r>
+        <w:t>Relation</w:t>
+      </w:r>
+      <w:proofErr w:type="spellEnd"/>
+      <w:r>
+        <w:t xml:space="preserve"> </w:t>
+      </w:r>
+      <w:proofErr w:type="spellStart"/>
+      <w:r>
+        <w:t>Mapping</w:t>
+      </w:r>
+      <w:proofErr w:type="spellEnd"/>
+      <w:r>
+        <w:t>) magyarul objektum-relációs leképzés</w:t>
       </w:r>
       <w:r>
         <w:t>, két egymással nem kompatibilis objektum konvertálásá</w:t>
@@ -1925,7 +2906,15 @@
         <w:t xml:space="preserve"> </w:t>
       </w:r>
       <w:r>
-        <w:t>Léteznek vastag ORM-ek, mint például az Entity Framework</w:t>
+        <w:t xml:space="preserve">Léteznek vastag ORM-ek, mint például az </w:t>
+      </w:r>
+      <w:proofErr w:type="spellStart"/>
+      <w:r>
+        <w:t>Entity</w:t>
+      </w:r>
+      <w:proofErr w:type="spellEnd"/>
+      <w:r>
+        <w:t xml:space="preserve"> Framework</w:t>
       </w:r>
       <w:r>
         <w:t xml:space="preserve">, </w:t>
@@ -1943,7 +2932,15 @@
         <w:t>, túl komplexek egy kis rendszerhez vagy sok tanulást igényelnének az effektív alkalmazásukhoz.</w:t>
       </w:r>
       <w:r>
-        <w:t xml:space="preserve"> A Dapper ezzel szemben egy vékony ORM</w:t>
+        <w:t xml:space="preserve"> A </w:t>
+      </w:r>
+      <w:proofErr w:type="spellStart"/>
+      <w:r>
+        <w:t>Dapper</w:t>
+      </w:r>
+      <w:proofErr w:type="spellEnd"/>
+      <w:r>
+        <w:t xml:space="preserve"> ezzel szemben egy vékony ORM</w:t>
       </w:r>
       <w:r>
         <w:t>, nem generál helyettünk SQL kódot, a lekért táblák objektummá alakítását végzi</w:t>
@@ -1952,7 +2949,15 @@
         <w:t xml:space="preserve"> el, valamint </w:t>
       </w:r>
       <w:r>
-        <w:t>a megírt query-k biztonságos paraméterezését.</w:t>
+        <w:t xml:space="preserve">a megírt </w:t>
+      </w:r>
+      <w:proofErr w:type="spellStart"/>
+      <w:r>
+        <w:t>query</w:t>
+      </w:r>
+      <w:proofErr w:type="spellEnd"/>
+      <w:r>
+        <w:t>-k biztonságos paraméterezését.</w:t>
       </w:r>
     </w:p>
     <w:p>
@@ -1965,14 +2970,27 @@
     </w:p>
     <w:p>
       <w:r>
-        <w:t xml:space="preserve">A Dapper </w:t>
+        <w:t xml:space="preserve">A </w:t>
+      </w:r>
+      <w:proofErr w:type="spellStart"/>
+      <w:r>
+        <w:t>Dapper</w:t>
+      </w:r>
+      <w:proofErr w:type="spellEnd"/>
+      <w:r>
+        <w:t xml:space="preserve"> </w:t>
       </w:r>
       <w:r>
         <w:t>több függvénnyel</w:t>
       </w:r>
       <w:r>
-        <w:t xml:space="preserve"> egészíti az IDatabaseConnection</w:t>
-      </w:r>
+        <w:t xml:space="preserve"> egészíti az </w:t>
+      </w:r>
+      <w:proofErr w:type="spellStart"/>
+      <w:r>
+        <w:t>IDatabaseConnection</w:t>
+      </w:r>
+      <w:proofErr w:type="spellEnd"/>
       <w:r>
         <w:t xml:space="preserve"> interfészt</w:t>
       </w:r>
@@ -1995,10 +3013,18 @@
         <w:t xml:space="preserve"> közül </w:t>
       </w:r>
       <w:r>
-        <w:t>a legfontosabb a Quer</w:t>
-      </w:r>
-      <w:r>
-        <w:t>y.</w:t>
+        <w:t xml:space="preserve">a legfontosabb a </w:t>
+      </w:r>
+      <w:proofErr w:type="spellStart"/>
+      <w:r>
+        <w:t>Quer</w:t>
+      </w:r>
+      <w:r>
+        <w:t>y</w:t>
+      </w:r>
+      <w:proofErr w:type="spellEnd"/>
+      <w:r>
+        <w:t>.</w:t>
       </w:r>
       <w:r>
         <w:t xml:space="preserve"> </w:t>
@@ -2031,7 +3057,15 @@
         <w:t>l</w:t>
       </w:r>
       <w:r>
-        <w:t xml:space="preserve">ának a joinolt eredményét szeretnénk objektumokká alakítani, akkor megadhatunk egy függvényt, ami az értékek </w:t>
+        <w:t xml:space="preserve">ának a </w:t>
+      </w:r>
+      <w:proofErr w:type="spellStart"/>
+      <w:r>
+        <w:t>joinolt</w:t>
+      </w:r>
+      <w:proofErr w:type="spellEnd"/>
+      <w:r>
+        <w:t xml:space="preserve"> eredményét szeretnénk objektumokká alakítani, akkor megadhatunk egy függvényt, ami az értékek </w:t>
       </w:r>
       <w:r>
         <w:lastRenderedPageBreak/>
@@ -2069,7 +3103,7 @@
                     </pic:cNvPicPr>
                   </pic:nvPicPr>
                   <pic:blipFill>
-                    <a:blip r:embed="rId14">
+                    <a:blip r:embed="rId15">
                       <a:extLst>
                         <a:ext uri="{28A0092B-C50C-407E-A947-70E740481C1C}">
                           <a14:useLocalDpi xmlns:a14="http://schemas.microsoft.com/office/drawing/2010/main" val="0"/>
@@ -2111,110 +3145,14 @@
     </w:p>
     <w:p>
       <w:r>
+        <w:rPr>
+          <w:noProof/>
+        </w:rPr>
         <w:drawing>
           <wp:inline distT="0" distB="0" distL="0" distR="0" wp14:anchorId="1D7D0612" wp14:editId="04E73ADA">
             <wp:extent cx="5252085" cy="1407795"/>
             <wp:effectExtent l="0" t="0" r="5715" b="1905"/>
             <wp:docPr id="13" name="Picture 13"/>
-            <wp:cNvGraphicFramePr>
-              <a:graphicFrameLocks xmlns:a="http://schemas.openxmlformats.org/drawingml/2006/main" noChangeAspect="1"/>
-            </wp:cNvGraphicFramePr>
-            <a:graphic xmlns:a="http://schemas.openxmlformats.org/drawingml/2006/main">
-              <a:graphicData uri="http://schemas.openxmlformats.org/drawingml/2006/picture">
-                <pic:pic xmlns:pic="http://schemas.openxmlformats.org/drawingml/2006/picture">
-                  <pic:nvPicPr>
-                    <pic:cNvPr id="1" name=""/>
-                    <pic:cNvPicPr/>
-                  </pic:nvPicPr>
-                  <pic:blipFill>
-                    <a:blip r:embed="rId15"/>
-                    <a:stretch>
-                      <a:fillRect/>
-                    </a:stretch>
-                  </pic:blipFill>
-                  <pic:spPr>
-                    <a:xfrm>
-                      <a:off x="0" y="0"/>
-                      <a:ext cx="5252085" cy="1407795"/>
-                    </a:xfrm>
-                    <a:prstGeom prst="rect">
-                      <a:avLst/>
-                    </a:prstGeom>
-                  </pic:spPr>
-                </pic:pic>
-              </a:graphicData>
-            </a:graphic>
-          </wp:inline>
-        </w:drawing>
-      </w:r>
-    </w:p>
-    <w:p>
-      <w:r>
-        <w:t xml:space="preserve">példa </w:t>
-      </w:r>
-      <w:r>
-        <w:t>mapfunction-re</w:t>
-      </w:r>
-    </w:p>
-    <w:p>
-      <w:pPr>
-        <w:pStyle w:val="Heading2"/>
-      </w:pPr>
-      <w:r>
-        <w:t>2.</w:t>
-      </w:r>
-      <w:r>
-        <w:t>5</w:t>
-      </w:r>
-      <w:r>
-        <w:t>.1. Dapper Extensions</w:t>
-      </w:r>
-    </w:p>
-    <w:p>
-      <w:r>
-        <w:t>A Dapper egy bővítményét is felhasználtam, melynek az a célja, hogy az alapvető SQL műveleteket re</w:t>
-      </w:r>
-      <w:r>
-        <w:t>f</w:t>
-      </w:r>
-      <w:r>
-        <w:t xml:space="preserve">lectiont </w:t>
-      </w:r>
-      <w:r>
-        <w:t xml:space="preserve">és bővítő függvényeket </w:t>
-      </w:r>
-      <w:r>
-        <w:t xml:space="preserve">– azaz futás időben való típus elemzést – </w:t>
-      </w:r>
-      <w:r>
-        <w:t>alkalmazva</w:t>
-      </w:r>
-      <w:r>
-        <w:t xml:space="preserve"> SQL kódot generáljon</w:t>
-      </w:r>
-      <w:r>
-        <w:t xml:space="preserve"> beszúráshoz, frissítéshez, lekéréshez és törléshez. </w:t>
-      </w:r>
-      <w:r>
-        <w:t>Képes egyszerű szűrési feltételekkel is ellátni a kódot, pl. a keresett azonosítóval</w:t>
-      </w:r>
-      <w:r>
-        <w:t>, ehhez a Predicate osztályt kell használnunk</w:t>
-      </w:r>
-      <w:r>
-        <w:t>, ahol lambda függvénnyel megadhatjuk a keresett tagot.</w:t>
-      </w:r>
-    </w:p>
-    <w:p>
-      <w:pPr>
-        <w:jc w:val="center"/>
-      </w:pPr>
-      <w:r>
-        <w:drawing>
-          <wp:inline distT="0" distB="0" distL="0" distR="0" wp14:anchorId="7D926BDD" wp14:editId="55280530">
-            <wp:extent cx="5252085" cy="1064895"/>
-            <wp:effectExtent l="0" t="0" r="5715" b="1905"/>
-            <wp:docPr id="15" name="Picture 15"/>
             <wp:cNvGraphicFramePr>
               <a:graphicFrameLocks xmlns:a="http://schemas.openxmlformats.org/drawingml/2006/main" noChangeAspect="1"/>
             </wp:cNvGraphicFramePr>
@@ -2234,6 +3172,150 @@
                   <pic:spPr>
                     <a:xfrm>
                       <a:off x="0" y="0"/>
+                      <a:ext cx="5252085" cy="1407795"/>
+                    </a:xfrm>
+                    <a:prstGeom prst="rect">
+                      <a:avLst/>
+                    </a:prstGeom>
+                  </pic:spPr>
+                </pic:pic>
+              </a:graphicData>
+            </a:graphic>
+          </wp:inline>
+        </w:drawing>
+      </w:r>
+    </w:p>
+    <w:p>
+      <w:r>
+        <w:t xml:space="preserve">példa </w:t>
+      </w:r>
+      <w:proofErr w:type="spellStart"/>
+      <w:r>
+        <w:t>mapfunction</w:t>
+      </w:r>
+      <w:proofErr w:type="spellEnd"/>
+      <w:r>
+        <w:t>-re</w:t>
+      </w:r>
+    </w:p>
+    <w:p>
+      <w:pPr>
+        <w:pStyle w:val="Heading2"/>
+      </w:pPr>
+      <w:r>
+        <w:t>2.</w:t>
+      </w:r>
+      <w:r>
+        <w:t>5</w:t>
+      </w:r>
+      <w:r>
+        <w:t xml:space="preserve">.1. </w:t>
+      </w:r>
+      <w:proofErr w:type="spellStart"/>
+      <w:r>
+        <w:t>Dapper</w:t>
+      </w:r>
+      <w:proofErr w:type="spellEnd"/>
+      <w:r>
+        <w:t xml:space="preserve"> </w:t>
+      </w:r>
+      <w:proofErr w:type="spellStart"/>
+      <w:r>
+        <w:t>Extensions</w:t>
+      </w:r>
+      <w:proofErr w:type="spellEnd"/>
+    </w:p>
+    <w:p>
+      <w:r>
+        <w:t xml:space="preserve">A </w:t>
+      </w:r>
+      <w:proofErr w:type="spellStart"/>
+      <w:r>
+        <w:t>Dapper</w:t>
+      </w:r>
+      <w:proofErr w:type="spellEnd"/>
+      <w:r>
+        <w:t xml:space="preserve"> egy bővítményét is felhasználtam, melynek az a célja, hogy az alapvető SQL műveleteket </w:t>
+      </w:r>
+      <w:proofErr w:type="spellStart"/>
+      <w:r>
+        <w:t>re</w:t>
+      </w:r>
+      <w:r>
+        <w:t>f</w:t>
+      </w:r>
+      <w:r>
+        <w:t>lectiont</w:t>
+      </w:r>
+      <w:proofErr w:type="spellEnd"/>
+      <w:r>
+        <w:t xml:space="preserve"> </w:t>
+      </w:r>
+      <w:r>
+        <w:t xml:space="preserve">és bővítő függvényeket </w:t>
+      </w:r>
+      <w:r>
+        <w:t xml:space="preserve">– azaz futás időben való típus elemzést – </w:t>
+      </w:r>
+      <w:r>
+        <w:t>alkalmazva</w:t>
+      </w:r>
+      <w:r>
+        <w:t xml:space="preserve"> SQL kódot generáljon</w:t>
+      </w:r>
+      <w:r>
+        <w:t xml:space="preserve"> beszúráshoz, frissítéshez, lekéréshez és törléshez. </w:t>
+      </w:r>
+      <w:r>
+        <w:t>Képes egyszerű szűrési feltételekkel is ellátni a kódot, pl. a keresett azonosítóval</w:t>
+      </w:r>
+      <w:r>
+        <w:t xml:space="preserve">, ehhez a </w:t>
+      </w:r>
+      <w:proofErr w:type="spellStart"/>
+      <w:r>
+        <w:t>Predicate</w:t>
+      </w:r>
+      <w:proofErr w:type="spellEnd"/>
+      <w:r>
+        <w:t xml:space="preserve"> osztályt kell használnunk</w:t>
+      </w:r>
+      <w:r>
+        <w:t>, ahol lambda függvénnyel megadhatjuk a keresett tagot.</w:t>
+      </w:r>
+    </w:p>
+    <w:p>
+      <w:pPr>
+        <w:jc w:val="center"/>
+      </w:pPr>
+      <w:r>
+        <w:rPr>
+          <w:noProof/>
+        </w:rPr>
+        <w:drawing>
+          <wp:inline distT="0" distB="0" distL="0" distR="0" wp14:anchorId="7D926BDD" wp14:editId="55280530">
+            <wp:extent cx="5252085" cy="1064895"/>
+            <wp:effectExtent l="0" t="0" r="5715" b="1905"/>
+            <wp:docPr id="15" name="Picture 15"/>
+            <wp:cNvGraphicFramePr>
+              <a:graphicFrameLocks xmlns:a="http://schemas.openxmlformats.org/drawingml/2006/main" noChangeAspect="1"/>
+            </wp:cNvGraphicFramePr>
+            <a:graphic xmlns:a="http://schemas.openxmlformats.org/drawingml/2006/main">
+              <a:graphicData uri="http://schemas.openxmlformats.org/drawingml/2006/picture">
+                <pic:pic xmlns:pic="http://schemas.openxmlformats.org/drawingml/2006/picture">
+                  <pic:nvPicPr>
+                    <pic:cNvPr id="1" name=""/>
+                    <pic:cNvPicPr/>
+                  </pic:nvPicPr>
+                  <pic:blipFill>
+                    <a:blip r:embed="rId17"/>
+                    <a:stretch>
+                      <a:fillRect/>
+                    </a:stretch>
+                  </pic:blipFill>
+                  <pic:spPr>
+                    <a:xfrm>
+                      <a:off x="0" y="0"/>
                       <a:ext cx="5252085" cy="1064895"/>
                     </a:xfrm>
                     <a:prstGeom prst="rect">
@@ -2249,8 +3331,13 @@
     </w:p>
     <w:p>
       <w:r>
-        <w:t>példa törlésnél használt predicatre</w:t>
-      </w:r>
+        <w:t xml:space="preserve">példa törlésnél használt </w:t>
+      </w:r>
+      <w:proofErr w:type="spellStart"/>
+      <w:r>
+        <w:t>predicatre</w:t>
+      </w:r>
+      <w:proofErr w:type="spellEnd"/>
     </w:p>
     <w:p>
       <w:pPr>
@@ -2269,12 +3356,21 @@
       <w:r>
         <w:t xml:space="preserve"> </w:t>
       </w:r>
+      <w:proofErr w:type="spellStart"/>
       <w:r>
         <w:rPr>
           <w:rFonts w:cs="Times New Roman"/>
           <w:szCs w:val="24"/>
         </w:rPr>
-        <w:t>Json .Ne</w:t>
+        <w:t>Json</w:t>
+      </w:r>
+      <w:proofErr w:type="spellEnd"/>
+      <w:r>
+        <w:rPr>
+          <w:rFonts w:cs="Times New Roman"/>
+          <w:szCs w:val="24"/>
+        </w:rPr>
+        <w:t xml:space="preserve"> .Ne</w:t>
       </w:r>
       <w:r>
         <w:rPr>
@@ -2288,23 +3384,57 @@
       <w:r>
         <w:t xml:space="preserve">A </w:t>
       </w:r>
+      <w:proofErr w:type="spellStart"/>
       <w:r>
         <w:t>Json</w:t>
       </w:r>
+      <w:proofErr w:type="spellEnd"/>
       <w:r>
         <w:t xml:space="preserve"> .Net</w:t>
       </w:r>
       <w:r>
-        <w:t xml:space="preserve"> a legtöbbet letöltött NuGet csomag</w:t>
-      </w:r>
-      <w:r>
-        <w:t xml:space="preserve"> és a legnépszerűbb Json </w:t>
+        <w:t xml:space="preserve"> a legtöbbet letöltött </w:t>
+      </w:r>
+      <w:proofErr w:type="spellStart"/>
+      <w:r>
+        <w:t>NuGet</w:t>
+      </w:r>
+      <w:proofErr w:type="spellEnd"/>
+      <w:r>
+        <w:t xml:space="preserve"> csomag</w:t>
+      </w:r>
+      <w:r>
+        <w:t xml:space="preserve"> és a legnépszerűbb </w:t>
+      </w:r>
+      <w:proofErr w:type="spellStart"/>
+      <w:r>
+        <w:t>Json</w:t>
+      </w:r>
+      <w:proofErr w:type="spellEnd"/>
+      <w:r>
+        <w:t xml:space="preserve"> </w:t>
       </w:r>
       <w:r>
         <w:t>konverter a .Net platformon.</w:t>
       </w:r>
       <w:r>
-        <w:t xml:space="preserve"> Az Asp .Net Api projekt alapértelmezett választása, mely rengeteg kényelmi funkciót </w:t>
+        <w:t xml:space="preserve"> Az </w:t>
+      </w:r>
+      <w:proofErr w:type="spellStart"/>
+      <w:r>
+        <w:t>Asp</w:t>
+      </w:r>
+      <w:proofErr w:type="spellEnd"/>
+      <w:r>
+        <w:t xml:space="preserve"> .Net </w:t>
+      </w:r>
+      <w:proofErr w:type="spellStart"/>
+      <w:r>
+        <w:t>Api</w:t>
+      </w:r>
+      <w:proofErr w:type="spellEnd"/>
+      <w:r>
+        <w:t xml:space="preserve"> projekt alapértelmezett választása, mely rengeteg kényelmi funkciót </w:t>
       </w:r>
       <w:r>
         <w:t>tartalmaz,</w:t>
@@ -2320,7 +3450,15 @@
         <w:t xml:space="preserve"> </w:t>
       </w:r>
       <w:r>
-        <w:t>Nekem azért volt rá szükségem, mert a Unity által használt Json segéd osztály</w:t>
+        <w:t xml:space="preserve">Nekem azért volt rá szükségem, mert a Unity által használt </w:t>
+      </w:r>
+      <w:proofErr w:type="spellStart"/>
+      <w:r>
+        <w:t>Json</w:t>
+      </w:r>
+      <w:proofErr w:type="spellEnd"/>
+      <w:r>
+        <w:t xml:space="preserve"> segéd osztály</w:t>
       </w:r>
       <w:r>
         <w:t xml:space="preserve">ból sajnos alapvető funkciók </w:t>
@@ -2335,7 +3473,15 @@
         <w:t>például</w:t>
       </w:r>
       <w:r>
-        <w:t xml:space="preserve"> a property-k kezelése.</w:t>
+        <w:t xml:space="preserve"> a </w:t>
+      </w:r>
+      <w:proofErr w:type="spellStart"/>
+      <w:r>
+        <w:t>property</w:t>
+      </w:r>
+      <w:proofErr w:type="spellEnd"/>
+      <w:r>
+        <w:t>-k kezelése.</w:t>
       </w:r>
     </w:p>
     <w:p>
@@ -2348,9 +3494,11 @@
       <w:r>
         <w:t xml:space="preserve"> </w:t>
       </w:r>
+      <w:proofErr w:type="spellStart"/>
       <w:r>
         <w:t>Json</w:t>
       </w:r>
+      <w:proofErr w:type="spellEnd"/>
     </w:p>
     <w:p>
       <w:pPr>
@@ -2378,7 +3526,7 @@
                     </pic:cNvPicPr>
                   </pic:nvPicPr>
                   <pic:blipFill>
-                    <a:blip r:embed="rId17">
+                    <a:blip r:embed="rId18">
                       <a:extLst>
                         <a:ext uri="{28A0092B-C50C-407E-A947-70E740481C1C}">
                           <a14:useLocalDpi xmlns:a14="http://schemas.microsoft.com/office/drawing/2010/main" val="0"/>
@@ -2415,12 +3563,36 @@
         <w:jc w:val="center"/>
       </w:pPr>
       <w:r>
-        <w:t>példa az apiban használt JSON-re</w:t>
-      </w:r>
-    </w:p>
-    <w:p>
-      <w:r>
-        <w:t>A JavaScript Object Notation egy egyszerű módja az adatátadásnak. Emberileg könnyen olvasható, de a gépek is könnyen kitudják értékelni vagy generálni.</w:t>
+        <w:t xml:space="preserve">példa az </w:t>
+      </w:r>
+      <w:proofErr w:type="spellStart"/>
+      <w:r>
+        <w:t>apiban</w:t>
+      </w:r>
+      <w:proofErr w:type="spellEnd"/>
+      <w:r>
+        <w:t xml:space="preserve"> használt JSON-re</w:t>
+      </w:r>
+    </w:p>
+    <w:p>
+      <w:r>
+        <w:t xml:space="preserve">A JavaScript </w:t>
+      </w:r>
+      <w:proofErr w:type="spellStart"/>
+      <w:r>
+        <w:t>Object</w:t>
+      </w:r>
+      <w:proofErr w:type="spellEnd"/>
+      <w:r>
+        <w:t xml:space="preserve"> </w:t>
+      </w:r>
+      <w:proofErr w:type="spellStart"/>
+      <w:r>
+        <w:t>Notation</w:t>
+      </w:r>
+      <w:proofErr w:type="spellEnd"/>
+      <w:r>
+        <w:t xml:space="preserve"> egy egyszerű módja az adatátadásnak. Emberileg könnyen olvasható, de a gépek is könnyen kitudják értékelni vagy generálni.</w:t>
       </w:r>
       <w:r>
         <w:t xml:space="preserve"> </w:t>
@@ -2497,7 +3669,15 @@
       </w:r>
       <w:r>
         <w:lastRenderedPageBreak/>
-        <w:t>használunk minden objektum kap egy azonosítót, az „$id” értéket</w:t>
+        <w:t>használunk minden objektum kap egy azonosítót, az „$</w:t>
+      </w:r>
+      <w:proofErr w:type="spellStart"/>
+      <w:r>
+        <w:t>id</w:t>
+      </w:r>
+      <w:proofErr w:type="spellEnd"/>
+      <w:r>
+        <w:t>” értéket</w:t>
       </w:r>
       <w:r>
         <w:t xml:space="preserve">. Ha egy objektumot többször is át kellene alakítani, akkor </w:t>
@@ -2506,7 +3686,15 @@
         <w:t>másodjára</w:t>
       </w:r>
       <w:r>
-        <w:t xml:space="preserve"> már csak a „$ref” érték kerül a helyére</w:t>
+        <w:t xml:space="preserve"> már csak a „$</w:t>
+      </w:r>
+      <w:proofErr w:type="spellStart"/>
+      <w:r>
+        <w:t>ref</w:t>
+      </w:r>
+      <w:proofErr w:type="spellEnd"/>
+      <w:r>
+        <w:t>” érték kerül a helyére</w:t>
       </w:r>
       <w:r>
         <w:t>, mely az első előfordulás</w:t>
@@ -2544,7 +3732,7 @@
                     </pic:cNvPicPr>
                   </pic:nvPicPr>
                   <pic:blipFill>
-                    <a:blip r:embed="rId18">
+                    <a:blip r:embed="rId19">
                       <a:extLst>
                         <a:ext uri="{28A0092B-C50C-407E-A947-70E740481C1C}">
                           <a14:useLocalDpi xmlns:a14="http://schemas.microsoft.com/office/drawing/2010/main" val="0"/>

</xml_diff>